<commit_message>
Started work on Dragon Sitter shield, and continued HUD work.
</commit_message>
<xml_diff>
--- a/EDGP3/Assets/overview sheet.docx
+++ b/EDGP3/Assets/overview sheet.docx
@@ -117,6 +117,8 @@
       <w:pPr>
         <w:spacing w:after="0"/>
       </w:pPr>
+      <w:bookmarkStart w:id="0" w:name="_GoBack"/>
+      <w:bookmarkEnd w:id="0"/>
     </w:p>
     <w:p>
       <w:pPr>
@@ -559,33 +561,36 @@
           <w:tab w:val="left" w:pos="5385"/>
         </w:tabs>
         <w:spacing w:after="0" w:line="240" w:lineRule="auto"/>
-      </w:pPr>
-      <w:r>
-        <w:rPr>
-          <w:rFonts w:ascii="Century Gothic" w:hAnsi="Century Gothic"/>
-          <w:noProof/>
+        <w:rPr>
+          <w:rFonts w:ascii="Century Gothic" w:hAnsi="Century Gothic"/>
+        </w:rPr>
+      </w:pPr>
+      <w:r>
+        <w:rPr>
+          <w:rFonts w:ascii="Century Gothic" w:hAnsi="Century Gothic"/>
+          <w:i/>
         </w:rPr>
         <w:drawing>
-          <wp:anchor distT="0" distB="0" distL="114300" distR="114300" simplePos="0" relativeHeight="251660288" behindDoc="1" locked="0" layoutInCell="1" allowOverlap="1" wp14:anchorId="7C6DFE93" wp14:editId="22CC3687">
+          <wp:anchor distT="0" distB="0" distL="114300" distR="114300" simplePos="0" relativeHeight="251660288" behindDoc="1" locked="0" layoutInCell="1" allowOverlap="1">
             <wp:simplePos x="0" y="0"/>
             <wp:positionH relativeFrom="margin">
-              <wp:posOffset>2710180</wp:posOffset>
+              <wp:posOffset>2651760</wp:posOffset>
             </wp:positionH>
             <wp:positionV relativeFrom="paragraph">
-              <wp:posOffset>17780</wp:posOffset>
+              <wp:posOffset>28575</wp:posOffset>
             </wp:positionV>
-            <wp:extent cx="3241040" cy="2430780"/>
-            <wp:effectExtent l="0" t="0" r="0" b="7620"/>
+            <wp:extent cx="3284220" cy="2490470"/>
+            <wp:effectExtent l="0" t="0" r="0" b="5080"/>
             <wp:wrapTight wrapText="bothSides">
               <wp:wrapPolygon edited="0">
                 <wp:start x="0" y="0"/>
-                <wp:lineTo x="0" y="21498"/>
-                <wp:lineTo x="21456" y="21498"/>
-                <wp:lineTo x="21456" y="0"/>
+                <wp:lineTo x="0" y="21479"/>
+                <wp:lineTo x="21425" y="21479"/>
+                <wp:lineTo x="21425" y="0"/>
                 <wp:lineTo x="0" y="0"/>
               </wp:wrapPolygon>
             </wp:wrapTight>
-            <wp:docPr id="2" name="Picture 2"/>
+            <wp:docPr id="3" name="Picture 3"/>
             <wp:cNvGraphicFramePr>
               <a:graphicFrameLocks xmlns:a="http://schemas.openxmlformats.org/drawingml/2006/main" noChangeAspect="1"/>
             </wp:cNvGraphicFramePr>
@@ -611,7 +616,7 @@
                   <pic:spPr>
                     <a:xfrm>
                       <a:off x="0" y="0"/>
-                      <a:ext cx="3241040" cy="2430780"/>
+                      <a:ext cx="3284220" cy="2490470"/>
                     </a:xfrm>
                     <a:prstGeom prst="rect">
                       <a:avLst/>
@@ -716,15 +721,7 @@
         <w:rPr>
           <w:rFonts w:ascii="Century Gothic" w:hAnsi="Century Gothic"/>
         </w:rPr>
-        <w:t>e players decide to swap roles, creating a powerful dynamic between the two players which they can use in combination with th</w:t>
-      </w:r>
-      <w:bookmarkStart w:id="0" w:name="_GoBack"/>
-      <w:bookmarkEnd w:id="0"/>
-      <w:r>
-        <w:rPr>
-          <w:rFonts w:ascii="Century Gothic" w:hAnsi="Century Gothic"/>
-        </w:rPr>
-        <w:t xml:space="preserve">eir unique mechanics and specials to destroy everything in their path.  </w:t>
+        <w:t xml:space="preserve">e players decide to swap roles, creating a powerful dynamic between the two players which they can use in combination with their unique mechanics and specials to destroy everything in their path.  </w:t>
       </w:r>
       <w:r>
         <w:rPr>

</xml_diff>